<commit_message>
slight modification in literature survey
</commit_message>
<xml_diff>
--- a/Project Design and Planning/Ideation Phase/Literature Survey.docx
+++ b/Project Design and Planning/Ideation Phase/Literature Survey.docx
@@ -299,19 +299,7 @@
               <w:rPr>
                 <w:rStyle w:val="Hyperlink"/>
               </w:rPr>
-              <w:t>Ba</w:t>
-            </w:r>
-            <w:r>
-              <w:rPr>
-                <w:rStyle w:val="Hyperlink"/>
-              </w:rPr>
-              <w:t>s</w:t>
-            </w:r>
-            <w:r>
-              <w:rPr>
-                <w:rStyle w:val="Hyperlink"/>
-              </w:rPr>
-              <w:t>ic Details</w:t>
+              <w:t>Basic Details</w:t>
             </w:r>
             <w:r>
               <w:rPr>
@@ -373,19 +361,7 @@
               <w:rPr>
                 <w:rStyle w:val="Hyperlink"/>
               </w:rPr>
-              <w:t xml:space="preserve">What is </w:t>
-            </w:r>
-            <w:r>
-              <w:rPr>
-                <w:rStyle w:val="Hyperlink"/>
-              </w:rPr>
-              <w:t>a</w:t>
-            </w:r>
-            <w:r>
-              <w:rPr>
-                <w:rStyle w:val="Hyperlink"/>
-              </w:rPr>
-              <w:t xml:space="preserve"> Literature Survey?</w:t>
+              <w:t>What is a Literature Survey?</w:t>
             </w:r>
             <w:r>
               <w:rPr>
@@ -464,42 +440,13 @@
             <w:rPr>
               <w:rStyle w:val="Hyperlink"/>
             </w:rPr>
-          </w:r>
-          <w:r>
-            <w:rPr>
-              <w:rStyle w:val="Hyperlink"/>
-            </w:rPr>
             <w:fldChar w:fldCharType="separate"/>
           </w:r>
           <w:r>
             <w:rPr>
               <w:rStyle w:val="Hyperlink"/>
             </w:rPr>
-            <w:t xml:space="preserve">Problem </w:t>
-          </w:r>
-          <w:r>
-            <w:rPr>
-              <w:rStyle w:val="Hyperlink"/>
-            </w:rPr>
-            <w:t>S</w:t>
-          </w:r>
-          <w:r>
-            <w:rPr>
-              <w:rStyle w:val="Hyperlink"/>
-            </w:rPr>
-            <w:t>tat</w:t>
-          </w:r>
-          <w:r>
-            <w:rPr>
-              <w:rStyle w:val="Hyperlink"/>
-            </w:rPr>
-            <w:t>e</w:t>
-          </w:r>
-          <w:r>
-            <w:rPr>
-              <w:rStyle w:val="Hyperlink"/>
-            </w:rPr>
-            <w:t xml:space="preserve">ment </w:t>
+            <w:t xml:space="preserve">Problem Statement </w:t>
           </w:r>
           <w:r>
             <w:rPr>
@@ -551,54 +498,13 @@
             <w:rPr>
               <w:rStyle w:val="Hyperlink"/>
             </w:rPr>
-          </w:r>
-          <w:r>
-            <w:rPr>
-              <w:rStyle w:val="Hyperlink"/>
-            </w:rPr>
             <w:fldChar w:fldCharType="separate"/>
           </w:r>
           <w:r>
             <w:rPr>
               <w:rStyle w:val="Hyperlink"/>
             </w:rPr>
-            <w:t>Intr</w:t>
-          </w:r>
-          <w:r>
-            <w:rPr>
-              <w:rStyle w:val="Hyperlink"/>
-            </w:rPr>
-            <w:t>o</w:t>
-          </w:r>
-          <w:r>
-            <w:rPr>
-              <w:rStyle w:val="Hyperlink"/>
-            </w:rPr>
-            <w:t>d</w:t>
-          </w:r>
-          <w:r>
-            <w:rPr>
-              <w:rStyle w:val="Hyperlink"/>
-            </w:rPr>
-            <w:t>u</w:t>
-          </w:r>
-          <w:r>
-            <w:rPr>
-              <w:rStyle w:val="Hyperlink"/>
-            </w:rPr>
-            <w:t>c</w:t>
-          </w:r>
-          <w:r>
-            <w:rPr>
-              <w:rStyle w:val="Hyperlink"/>
-            </w:rPr>
-            <w:t>t</w:t>
-          </w:r>
-          <w:r>
-            <w:rPr>
-              <w:rStyle w:val="Hyperlink"/>
-            </w:rPr>
-            <w:t xml:space="preserve">ion </w:t>
+            <w:t xml:space="preserve">Introduction </w:t>
           </w:r>
           <w:r>
             <w:rPr>
@@ -650,42 +556,13 @@
             <w:rPr>
               <w:rStyle w:val="Hyperlink"/>
             </w:rPr>
-          </w:r>
-          <w:r>
-            <w:rPr>
-              <w:rStyle w:val="Hyperlink"/>
-            </w:rPr>
             <w:fldChar w:fldCharType="separate"/>
           </w:r>
           <w:r>
             <w:rPr>
               <w:rStyle w:val="Hyperlink"/>
             </w:rPr>
-            <w:t>Hel</w:t>
-          </w:r>
-          <w:r>
-            <w:rPr>
-              <w:rStyle w:val="Hyperlink"/>
-            </w:rPr>
-            <w:t>p</w:t>
-          </w:r>
-          <w:r>
-            <w:rPr>
-              <w:rStyle w:val="Hyperlink"/>
-            </w:rPr>
-            <w:t>d</w:t>
-          </w:r>
-          <w:r>
-            <w:rPr>
-              <w:rStyle w:val="Hyperlink"/>
-            </w:rPr>
-            <w:t>e</w:t>
-          </w:r>
-          <w:r>
-            <w:rPr>
-              <w:rStyle w:val="Hyperlink"/>
-            </w:rPr>
-            <w:t xml:space="preserve">sk </w:t>
+            <w:t xml:space="preserve">Helpdesk </w:t>
           </w:r>
           <w:r>
             <w:rPr>
@@ -736,30 +613,13 @@
             <w:rPr>
               <w:rStyle w:val="Hyperlink"/>
             </w:rPr>
-          </w:r>
-          <w:r>
-            <w:rPr>
-              <w:rStyle w:val="Hyperlink"/>
-            </w:rPr>
             <w:fldChar w:fldCharType="separate"/>
           </w:r>
           <w:r>
             <w:rPr>
               <w:rStyle w:val="Hyperlink"/>
             </w:rPr>
-            <w:t>Freshde</w:t>
-          </w:r>
-          <w:r>
-            <w:rPr>
-              <w:rStyle w:val="Hyperlink"/>
-            </w:rPr>
-            <w:t>s</w:t>
-          </w:r>
-          <w:r>
-            <w:rPr>
-              <w:rStyle w:val="Hyperlink"/>
-            </w:rPr>
-            <w:t xml:space="preserve">k </w:t>
+            <w:t xml:space="preserve">Freshdesk </w:t>
           </w:r>
           <w:r>
             <w:rPr>
@@ -810,42 +670,13 @@
             <w:rPr>
               <w:rStyle w:val="Hyperlink"/>
             </w:rPr>
-          </w:r>
-          <w:r>
-            <w:rPr>
-              <w:rStyle w:val="Hyperlink"/>
-            </w:rPr>
             <w:fldChar w:fldCharType="separate"/>
           </w:r>
           <w:r>
             <w:rPr>
               <w:rStyle w:val="Hyperlink"/>
             </w:rPr>
-            <w:t>Pul</w:t>
-          </w:r>
-          <w:r>
-            <w:rPr>
-              <w:rStyle w:val="Hyperlink"/>
-            </w:rPr>
-            <w:t>s</w:t>
-          </w:r>
-          <w:r>
-            <w:rPr>
-              <w:rStyle w:val="Hyperlink"/>
-            </w:rPr>
-            <w:t>e</w:t>
-          </w:r>
-          <w:r>
-            <w:rPr>
-              <w:rStyle w:val="Hyperlink"/>
-            </w:rPr>
-            <w:t>d</w:t>
-          </w:r>
-          <w:r>
-            <w:rPr>
-              <w:rStyle w:val="Hyperlink"/>
-            </w:rPr>
-            <w:t xml:space="preserve">esk </w:t>
+            <w:t xml:space="preserve">Pulsedesk </w:t>
           </w:r>
           <w:r>
             <w:rPr>
@@ -890,50 +721,13 @@
                 <w:color w:val="000000" w:themeColor="text1"/>
                 <w:u w:val="none"/>
               </w:rPr>
-              <w:t>Co</w:t>
-            </w:r>
-            <w:r>
-              <w:rPr>
-                <w:rStyle w:val="Hyperlink"/>
-                <w:color w:val="000000" w:themeColor="text1"/>
-                <w:u w:val="none"/>
-              </w:rPr>
-              <w:t>n</w:t>
-            </w:r>
-            <w:r>
-              <w:rPr>
-                <w:rStyle w:val="Hyperlink"/>
-                <w:color w:val="000000" w:themeColor="text1"/>
-                <w:u w:val="none"/>
-              </w:rPr>
-              <w:t>clus</w:t>
-            </w:r>
-            <w:r>
-              <w:rPr>
-                <w:rStyle w:val="Hyperlink"/>
-                <w:color w:val="000000" w:themeColor="text1"/>
-                <w:u w:val="none"/>
-              </w:rPr>
-              <w:t>i</w:t>
-            </w:r>
-            <w:r>
-              <w:rPr>
-                <w:rStyle w:val="Hyperlink"/>
-                <w:color w:val="000000" w:themeColor="text1"/>
-                <w:u w:val="none"/>
-              </w:rPr>
-              <w:t>on</w:t>
+              <w:t>Conclusion</w:t>
             </w:r>
             <w:r>
               <w:rPr>
                 <w:webHidden/>
               </w:rPr>
               <w:tab/>
-            </w:r>
-            <w:r>
-              <w:rPr>
-                <w:webHidden/>
-              </w:rPr>
               <w:t>10</w:t>
             </w:r>
           </w:hyperlink>
@@ -1247,7 +1041,16 @@
                 <w:sz w:val="24"/>
                 <w:szCs w:val="24"/>
               </w:rPr>
-              <w:t>01 September 2022</w:t>
+              <w:t xml:space="preserve">15 October </w:t>
+            </w:r>
+            <w:r>
+              <w:rPr>
+                <w:rFonts w:ascii="Calibri" w:eastAsiaTheme="majorEastAsia" w:hAnsi="Calibri" w:cs="Calibri"/>
+                <w:color w:val="000000" w:themeColor="text1"/>
+                <w:sz w:val="24"/>
+                <w:szCs w:val="24"/>
+              </w:rPr>
+              <w:t>2022</w:t>
             </w:r>
           </w:p>
         </w:tc>
@@ -2342,19 +2145,7 @@
                               <w:rPr>
                                 <w:lang w:val="en-IN"/>
                               </w:rPr>
-                              <w:t>“</w:t>
-                            </w:r>
-                            <w:r>
-                              <w:rPr>
-                                <w:lang w:val="en-IN"/>
-                              </w:rPr>
-                              <w:t>If you define the problem correctly, you almost have the solution.</w:t>
-                            </w:r>
-                            <w:r>
-                              <w:rPr>
-                                <w:lang w:val="en-IN"/>
-                              </w:rPr>
-                              <w:t>”</w:t>
+                              <w:t>“If you define the problem correctly, you almost have the solution.”</w:t>
                             </w:r>
                           </w:p>
                         </w:txbxContent>
@@ -2393,19 +2184,7 @@
                         <w:rPr>
                           <w:lang w:val="en-IN"/>
                         </w:rPr>
-                        <w:t>“</w:t>
-                      </w:r>
-                      <w:r>
-                        <w:rPr>
-                          <w:lang w:val="en-IN"/>
-                        </w:rPr>
-                        <w:t>If you define the problem correctly, you almost have the solution.</w:t>
-                      </w:r>
-                      <w:r>
-                        <w:rPr>
-                          <w:lang w:val="en-IN"/>
-                        </w:rPr>
-                        <w:t>”</w:t>
+                        <w:t>“If you define the problem correctly, you almost have the solution.”</w:t>
                       </w:r>
                     </w:p>
                   </w:txbxContent>
@@ -2649,7 +2428,7 @@
           <w:szCs w:val="26"/>
           <w:lang w:val="en-IN"/>
         </w:rPr>
-        <w:t xml:space="preserve">Customer care isn't measured in the same way as customer loyalty or success. That's because things like loyalty and success are a </w:t>
+        <w:t>Customer care isn't measured in the same way as customer loyalty or success. That's because things like loyalty and success are a by</w:t>
       </w:r>
       <w:r>
         <w:rPr>
@@ -2659,7 +2438,7 @@
           <w:szCs w:val="26"/>
           <w:lang w:val="en-IN"/>
         </w:rPr>
-        <w:t>by</w:t>
+        <w:t>-</w:t>
       </w:r>
       <w:r>
         <w:rPr>
@@ -2669,27 +2448,7 @@
           <w:szCs w:val="26"/>
           <w:lang w:val="en-IN"/>
         </w:rPr>
-        <w:t>-</w:t>
-      </w:r>
-      <w:r>
-        <w:rPr>
-          <w:rFonts w:ascii="Calibri" w:eastAsiaTheme="majorEastAsia" w:hAnsi="Calibri" w:cs="Calibri"/>
-          <w:color w:val="000000" w:themeColor="text1"/>
-          <w:sz w:val="26"/>
-          <w:szCs w:val="26"/>
-          <w:lang w:val="en-IN"/>
-        </w:rPr>
-        <w:t>product</w:t>
-      </w:r>
-      <w:r>
-        <w:rPr>
-          <w:rFonts w:ascii="Calibri" w:eastAsiaTheme="majorEastAsia" w:hAnsi="Calibri" w:cs="Calibri"/>
-          <w:color w:val="000000" w:themeColor="text1"/>
-          <w:sz w:val="26"/>
-          <w:szCs w:val="26"/>
-          <w:lang w:val="en-IN"/>
-        </w:rPr>
-        <w:t xml:space="preserve"> of caring for your customers. It's impossible to build a trustworthy, emotional connection with your</w:t>
+        <w:t>product of caring for your customers. It's impossible to build a trustworthy, emotional connection with your</w:t>
       </w:r>
       <w:r>
         <w:rPr>
@@ -2829,18 +2588,7 @@
           <w:sz w:val="26"/>
           <w:szCs w:val="26"/>
         </w:rPr>
-        <w:t xml:space="preserve"> </w:t>
-      </w:r>
-      <w:r>
-        <w:rPr>
-          <w:rFonts w:ascii="Calibri" w:eastAsiaTheme="majorEastAsia" w:hAnsi="Calibri" w:cs="Calibri"/>
-          <w:b/>
-          <w:bCs/>
-          <w:color w:val="000000" w:themeColor="text1"/>
-          <w:sz w:val="26"/>
-          <w:szCs w:val="26"/>
-        </w:rPr>
-        <w:t>and understanding the customer's emotional needs</w:t>
+        <w:t xml:space="preserve"> and understanding the customer's emotional needs</w:t>
       </w:r>
       <w:r>
         <w:rPr>
@@ -3248,14 +2996,7 @@
           <w:rFonts w:ascii="Helvetica" w:hAnsi="Helvetica"/>
           <w:color w:val="0B1320"/>
         </w:rPr>
-        <w:t xml:space="preserve"> </w:t>
-      </w:r>
-      <w:r>
-        <w:rPr>
-          <w:rFonts w:ascii="Helvetica" w:hAnsi="Helvetica"/>
-          <w:color w:val="0B1320"/>
-        </w:rPr>
-        <w:t>your support channels into one place</w:t>
+        <w:t xml:space="preserve"> your support channels into one place</w:t>
       </w:r>
     </w:p>
     <w:p>
@@ -3318,14 +3059,7 @@
           <w:rFonts w:ascii="Helvetica" w:hAnsi="Helvetica"/>
           <w:color w:val="0B1320"/>
         </w:rPr>
-        <w:t>I</w:t>
-      </w:r>
-      <w:r>
-        <w:rPr>
-          <w:rFonts w:ascii="Helvetica" w:hAnsi="Helvetica"/>
-          <w:color w:val="0B1320"/>
-        </w:rPr>
-        <w:t>mplement effective self-service options</w:t>
+        <w:t>Implement effective self-service options</w:t>
       </w:r>
     </w:p>
     <w:p>
@@ -3547,37 +3281,7 @@
             <w:sz w:val="26"/>
             <w:szCs w:val="26"/>
           </w:rPr>
-          <w:t>https://www.h</w:t>
-        </w:r>
-        <w:r>
-          <w:rPr>
-            <w:rStyle w:val="Hyperlink"/>
-            <w:rFonts w:ascii="Calibri" w:hAnsi="Calibri" w:cs="Calibri"/>
-            <w:color w:val="0000FF"/>
-            <w:sz w:val="26"/>
-            <w:szCs w:val="26"/>
-          </w:rPr>
-          <w:t>e</w:t>
-        </w:r>
-        <w:r>
-          <w:rPr>
-            <w:rStyle w:val="Hyperlink"/>
-            <w:rFonts w:ascii="Calibri" w:hAnsi="Calibri" w:cs="Calibri"/>
-            <w:color w:val="0000FF"/>
-            <w:sz w:val="26"/>
-            <w:szCs w:val="26"/>
-          </w:rPr>
-          <w:t>lpdesk.com</w:t>
-        </w:r>
-        <w:r>
-          <w:rPr>
-            <w:rStyle w:val="Hyperlink"/>
-            <w:rFonts w:ascii="Calibri" w:hAnsi="Calibri" w:cs="Calibri"/>
-            <w:color w:val="0000FF"/>
-            <w:sz w:val="26"/>
-            <w:szCs w:val="26"/>
-          </w:rPr>
-          <w:t>/</w:t>
+          <w:t>https://www.helpdesk.com/</w:t>
         </w:r>
       </w:hyperlink>
     </w:p>
@@ -3601,27 +3305,7 @@
             <w:sz w:val="26"/>
             <w:szCs w:val="26"/>
           </w:rPr>
-          <w:t>https://www.helpdesk.com/helpdesk-handb</w:t>
-        </w:r>
-        <w:r>
-          <w:rPr>
-            <w:rStyle w:val="Hyperlink"/>
-            <w:rFonts w:ascii="Calibri" w:hAnsi="Calibri" w:cs="Calibri"/>
-            <w:color w:val="0000FF"/>
-            <w:sz w:val="26"/>
-            <w:szCs w:val="26"/>
-          </w:rPr>
-          <w:t>o</w:t>
-        </w:r>
-        <w:r>
-          <w:rPr>
-            <w:rStyle w:val="Hyperlink"/>
-            <w:rFonts w:ascii="Calibri" w:hAnsi="Calibri" w:cs="Calibri"/>
-            <w:color w:val="0000FF"/>
-            <w:sz w:val="26"/>
-            <w:szCs w:val="26"/>
-          </w:rPr>
-          <w:t>ok/</w:t>
+          <w:t>https://www.helpdesk.com/helpdesk-handbook/</w:t>
         </w:r>
       </w:hyperlink>
     </w:p>
@@ -3654,15 +3338,7 @@
           <w:sz w:val="26"/>
           <w:szCs w:val="26"/>
         </w:rPr>
-        <w:t>Deliver faster support with an easy-to-use helpdesk software</w:t>
-      </w:r>
-      <w:r>
-        <w:rPr>
-          <w:rFonts w:ascii="Calibri" w:hAnsi="Calibri" w:cs="Calibri"/>
-          <w:sz w:val="26"/>
-          <w:szCs w:val="26"/>
-        </w:rPr>
-        <w:t>.</w:t>
+        <w:t>Deliver faster support with an easy-to-use helpdesk software.</w:t>
       </w:r>
     </w:p>
     <w:p>
@@ -3833,25 +3509,7 @@
           <w:sz w:val="26"/>
           <w:szCs w:val="26"/>
         </w:rPr>
-        <w:t xml:space="preserve">Start supporting your customers in no time without requiring an expensive onboarding plan or excessive </w:t>
-      </w:r>
-      <w:r>
-        <w:rPr>
-          <w:rFonts w:ascii="Calibri" w:hAnsi="Calibri" w:cs="Calibri"/>
-          <w:color w:val="3B3F47"/>
-          <w:sz w:val="26"/>
-          <w:szCs w:val="26"/>
-        </w:rPr>
-        <w:t>handholding</w:t>
-      </w:r>
-      <w:r>
-        <w:rPr>
-          <w:rFonts w:ascii="Calibri" w:hAnsi="Calibri" w:cs="Calibri"/>
-          <w:color w:val="3B3F47"/>
-          <w:sz w:val="26"/>
-          <w:szCs w:val="26"/>
-        </w:rPr>
-        <w:t>.</w:t>
+        <w:t>Start supporting your customers in no time without requiring an expensive onboarding plan or excessive handholding.</w:t>
       </w:r>
     </w:p>
     <w:p>
@@ -4203,29 +3861,7 @@
           <w:szCs w:val="26"/>
           <w:shd w:val="clear" w:color="auto" w:fill="F5F3FF"/>
         </w:rPr>
-        <w:t xml:space="preserve">Keep tabs on team and agent workload and performance with custom reports and </w:t>
-      </w:r>
-      <w:r>
-        <w:rPr>
-          <w:rStyle w:val="tab-desc"/>
-          <w:rFonts w:ascii="Calibri" w:hAnsi="Calibri" w:cs="Calibri"/>
-          <w:color w:val="3B3F47"/>
-          <w:sz w:val="26"/>
-          <w:szCs w:val="26"/>
-          <w:shd w:val="clear" w:color="auto" w:fill="F5F3FF"/>
-        </w:rPr>
-        <w:t>live dashboards</w:t>
-      </w:r>
-      <w:r>
-        <w:rPr>
-          <w:rStyle w:val="tab-desc"/>
-          <w:rFonts w:ascii="Calibri" w:hAnsi="Calibri" w:cs="Calibri"/>
-          <w:color w:val="3B3F47"/>
-          <w:sz w:val="26"/>
-          <w:szCs w:val="26"/>
-          <w:shd w:val="clear" w:color="auto" w:fill="F5F3FF"/>
-        </w:rPr>
-        <w:t xml:space="preserve"> that capture data in real-time.</w:t>
+        <w:t>Keep tabs on team and agent workload and performance with custom reports and live dashboards that capture data in real-time.</w:t>
       </w:r>
     </w:p>
     <w:p>
@@ -4238,6 +3874,9 @@
     </w:p>
     <w:p>
       <w:r>
+        <w:rPr>
+          <w:noProof/>
+        </w:rPr>
         <w:drawing>
           <wp:inline distT="0" distB="0" distL="0" distR="0" wp14:anchorId="7130A962" wp14:editId="4F38C1D9">
             <wp:extent cx="5349240" cy="1461135"/>
@@ -4325,19 +3964,7 @@
           <w:rPr>
             <w:rStyle w:val="Hyperlink"/>
           </w:rPr>
-          <w:t>https://freshdesk.com/resources/case-study/h</w:t>
-        </w:r>
-        <w:r>
-          <w:rPr>
-            <w:rStyle w:val="Hyperlink"/>
-          </w:rPr>
-          <w:t>a</w:t>
-        </w:r>
-        <w:r>
-          <w:rPr>
-            <w:rStyle w:val="Hyperlink"/>
-          </w:rPr>
-          <w:t>mleys</w:t>
+          <w:t>https://freshdesk.com/resources/case-study/hamleys</w:t>
         </w:r>
       </w:hyperlink>
     </w:p>
@@ -7495,6 +7122,7 @@
   <w:style w:type="character" w:default="1" w:styleId="DefaultParagraphFont">
     <w:name w:val="Default Paragraph Font"/>
     <w:uiPriority w:val="1"/>
+    <w:semiHidden/>
     <w:unhideWhenUsed/>
   </w:style>
   <w:style w:type="table" w:default="1" w:styleId="TableNormal">
@@ -8845,7 +8473,7 @@
     <w:charset w:val="00"/>
     <w:family w:val="swiss"/>
     <w:pitch w:val="variable"/>
-    <w:sig w:usb0="00000003" w:usb1="00000000" w:usb2="00000000" w:usb3="00000000" w:csb0="00000001" w:csb1="00000000"/>
+    <w:sig w:usb0="E0002EFF" w:usb1="C000785B" w:usb2="00000009" w:usb3="00000000" w:csb0="000001FF" w:csb1="00000000"/>
   </w:font>
   <w:font w:name="Calibri Light">
     <w:panose1 w:val="020F0302020204030204"/>
@@ -8903,6 +8531,7 @@
     <w:rsid w:val="002125F2"/>
     <w:rsid w:val="00262070"/>
     <w:rsid w:val="009B60B3"/>
+    <w:rsid w:val="00E6451B"/>
   </w:rsids>
   <m:mathPr>
     <m:mathFont m:val="Cambria Math"/>
@@ -9351,27 +8980,6 @@
     <w:semiHidden/>
     <w:unhideWhenUsed/>
   </w:style>
-  <w:style w:type="paragraph" w:customStyle="1" w:styleId="EC1599F6D58F4EE5B4021C34018EDAA3">
-    <w:name w:val="EC1599F6D58F4EE5B4021C34018EDAA3"/>
-  </w:style>
-  <w:style w:type="paragraph" w:customStyle="1" w:styleId="3AA6BF4A364E42809986413FCC45E4FC">
-    <w:name w:val="3AA6BF4A364E42809986413FCC45E4FC"/>
-  </w:style>
-  <w:style w:type="paragraph" w:customStyle="1" w:styleId="1FF6559D58EE466B965E4DFE2E11847B">
-    <w:name w:val="1FF6559D58EE466B965E4DFE2E11847B"/>
-  </w:style>
-  <w:style w:type="paragraph" w:customStyle="1" w:styleId="ADC4C531CF834A99B2C34EFAE8681774">
-    <w:name w:val="ADC4C531CF834A99B2C34EFAE8681774"/>
-  </w:style>
-  <w:style w:type="paragraph" w:customStyle="1" w:styleId="89A5B0EE3B044A3AA1CA60D9CDF45D99">
-    <w:name w:val="89A5B0EE3B044A3AA1CA60D9CDF45D99"/>
-  </w:style>
-  <w:style w:type="paragraph" w:customStyle="1" w:styleId="C75255140F954879A2CC7B074E40C3C2">
-    <w:name w:val="C75255140F954879A2CC7B074E40C3C2"/>
-  </w:style>
-  <w:style w:type="paragraph" w:customStyle="1" w:styleId="DAE64FF4C9754F4DB0CA77BC13F08202">
-    <w:name w:val="DAE64FF4C9754F4DB0CA77BC13F08202"/>
-  </w:style>
   <w:style w:type="paragraph" w:styleId="ListBullet">
     <w:name w:val="List Bullet"/>
     <w:basedOn w:val="Normal"/>
@@ -9391,30 +8999,6 @@
       <w:lang w:val="en-US" w:eastAsia="en-US"/>
     </w:rPr>
   </w:style>
-  <w:style w:type="paragraph" w:customStyle="1" w:styleId="B003615A9ED1496F922BF8F3C014C049">
-    <w:name w:val="B003615A9ED1496F922BF8F3C014C049"/>
-  </w:style>
-  <w:style w:type="paragraph" w:customStyle="1" w:styleId="AFBCB687E717437189FDC45175E35181">
-    <w:name w:val="AFBCB687E717437189FDC45175E35181"/>
-  </w:style>
-  <w:style w:type="paragraph" w:customStyle="1" w:styleId="4B8675B9EE28438DA053A1B367A2F5C1">
-    <w:name w:val="4B8675B9EE28438DA053A1B367A2F5C1"/>
-  </w:style>
-  <w:style w:type="paragraph" w:customStyle="1" w:styleId="89ECB14823494844B99E2517878FB961">
-    <w:name w:val="89ECB14823494844B99E2517878FB961"/>
-  </w:style>
-  <w:style w:type="paragraph" w:customStyle="1" w:styleId="FCFF70971A2449EBA303F176B0C63D13">
-    <w:name w:val="FCFF70971A2449EBA303F176B0C63D13"/>
-  </w:style>
-  <w:style w:type="paragraph" w:customStyle="1" w:styleId="B149D82A3CB546EFA7FC42A04E9ED8F0">
-    <w:name w:val="B149D82A3CB546EFA7FC42A04E9ED8F0"/>
-  </w:style>
-  <w:style w:type="paragraph" w:customStyle="1" w:styleId="4245B01200334F579970DCA3593849D0">
-    <w:name w:val="4245B01200334F579970DCA3593849D0"/>
-  </w:style>
-  <w:style w:type="paragraph" w:customStyle="1" w:styleId="466CAA3E6262411093846146804C7664">
-    <w:name w:val="466CAA3E6262411093846146804C7664"/>
-  </w:style>
   <w:style w:type="character" w:styleId="Strong">
     <w:name w:val="Strong"/>
     <w:basedOn w:val="DefaultParagraphFont"/>
@@ -9425,35 +9009,8 @@
       <w:bCs/>
     </w:rPr>
   </w:style>
-  <w:style w:type="paragraph" w:customStyle="1" w:styleId="A448058A3C5F447D8D3FD703880D887B">
-    <w:name w:val="A448058A3C5F447D8D3FD703880D887B"/>
-  </w:style>
-  <w:style w:type="paragraph" w:customStyle="1" w:styleId="10EB93F47142412492DEEF10539B268C">
-    <w:name w:val="10EB93F47142412492DEEF10539B268C"/>
-  </w:style>
-  <w:style w:type="paragraph" w:customStyle="1" w:styleId="63EF05AE1E6A4225A3EBC939F6DB4321">
-    <w:name w:val="63EF05AE1E6A4225A3EBC939F6DB4321"/>
-  </w:style>
-  <w:style w:type="paragraph" w:customStyle="1" w:styleId="31BB815322BD42AE9138A50E8C3F5E9C">
-    <w:name w:val="31BB815322BD42AE9138A50E8C3F5E9C"/>
-  </w:style>
-  <w:style w:type="paragraph" w:customStyle="1" w:styleId="86E4B54602794944B7604A3C217E1F48">
-    <w:name w:val="86E4B54602794944B7604A3C217E1F48"/>
-  </w:style>
-  <w:style w:type="paragraph" w:customStyle="1" w:styleId="E5D36BE71B4E4F7E9ECEC3D0DC5E61D6">
-    <w:name w:val="E5D36BE71B4E4F7E9ECEC3D0DC5E61D6"/>
-  </w:style>
-  <w:style w:type="paragraph" w:customStyle="1" w:styleId="F684D4A7232E4A49BE33D37B9D468B90">
-    <w:name w:val="F684D4A7232E4A49BE33D37B9D468B90"/>
-  </w:style>
-  <w:style w:type="paragraph" w:customStyle="1" w:styleId="70369AD6284242ED9D229D0F46F6234F">
-    <w:name w:val="70369AD6284242ED9D229D0F46F6234F"/>
-  </w:style>
   <w:style w:type="paragraph" w:customStyle="1" w:styleId="950BD29671B5480EB7FBF59DFE0DE17A">
     <w:name w:val="950BD29671B5480EB7FBF59DFE0DE17A"/>
-  </w:style>
-  <w:style w:type="paragraph" w:customStyle="1" w:styleId="DC9805B15346499DB4D904F0BADCC8CD">
-    <w:name w:val="DC9805B15346499DB4D904F0BADCC8CD"/>
   </w:style>
   <w:style w:type="paragraph" w:customStyle="1" w:styleId="822519B25C944CBFADD6F81EEF1E4CF1">
     <w:name w:val="822519B25C944CBFADD6F81EEF1E4CF1"/>

</xml_diff>